<commit_message>
have starting perfect pixeling
</commit_message>
<xml_diff>
--- a/English/HW13/(Lesson#3) The Blind Side.docx
+++ b/English/HW13/(Lesson#3) The Blind Side.docx
@@ -1,6 +1,6 @@
 
 <file path=word/document.xml><?xml version="1.0" encoding="utf-8"?>
-<w:document xmlns:wpc="http://schemas.microsoft.com/office/word/2010/wordprocessingCanvas" xmlns:cx="http://schemas.microsoft.com/office/drawing/2014/chartex" xmlns:cx1="http://schemas.microsoft.com/office/drawing/2015/9/8/chartex" xmlns:cx2="http://schemas.microsoft.com/office/drawing/2015/10/21/chartex" xmlns:cx3="http://schemas.microsoft.com/office/drawing/2016/5/9/chartex" xmlns:cx4="http://schemas.microsoft.com/office/drawing/2016/5/10/chartex" xmlns:cx5="http://schemas.microsoft.com/office/drawing/2016/5/11/chartex" xmlns:cx6="http://schemas.microsoft.com/office/drawing/2016/5/12/chartex" xmlns:cx7="http://schemas.microsoft.com/office/drawing/2016/5/13/chartex" xmlns:cx8="http://schemas.microsoft.com/office/drawing/2016/5/14/chartex" xmlns:mc="http://schemas.openxmlformats.org/markup-compatibility/2006" xmlns:aink="http://schemas.microsoft.com/office/drawing/2016/ink" xmlns:am3d="http://schemas.microsoft.com/office/drawing/2017/model3d" xmlns:o="urn:schemas-microsoft-com:office:office" xmlns:r="http://schemas.openxmlformats.org/officeDocument/2006/relationships" xmlns:m="http://schemas.openxmlformats.org/officeDocument/2006/math" xmlns:v="urn:schemas-microsoft-com:vml" xmlns:wp14="http://schemas.microsoft.com/office/word/2010/wordprocessingDrawing" xmlns:wp="http://schemas.openxmlformats.org/drawingml/2006/wordprocessingDrawing" xmlns:w10="urn:schemas-microsoft-com:office:word" xmlns:w="http://schemas.openxmlformats.org/wordprocessingml/2006/main" xmlns:w14="http://schemas.microsoft.com/office/word/2010/wordml" xmlns:w15="http://schemas.microsoft.com/office/word/2012/wordml" xmlns:w16cid="http://schemas.microsoft.com/office/word/2016/wordml/cid" xmlns:w16se="http://schemas.microsoft.com/office/word/2015/wordml/symex" xmlns:wpg="http://schemas.microsoft.com/office/word/2010/wordprocessingGroup" xmlns:wpi="http://schemas.microsoft.com/office/word/2010/wordprocessingInk" xmlns:wne="http://schemas.microsoft.com/office/word/2006/wordml" xmlns:wps="http://schemas.microsoft.com/office/word/2010/wordprocessingShape" mc:Ignorable="w14 w15 w16se w16cid wp14">
+<w:document xmlns:wpc="http://schemas.microsoft.com/office/word/2010/wordprocessingCanvas" xmlns:mc="http://schemas.openxmlformats.org/markup-compatibility/2006" xmlns:o="urn:schemas-microsoft-com:office:office" xmlns:r="http://schemas.openxmlformats.org/officeDocument/2006/relationships" xmlns:m="http://schemas.openxmlformats.org/officeDocument/2006/math" xmlns:v="urn:schemas-microsoft-com:vml" xmlns:wp14="http://schemas.microsoft.com/office/word/2010/wordprocessingDrawing" xmlns:wp="http://schemas.openxmlformats.org/drawingml/2006/wordprocessingDrawing" xmlns:w10="urn:schemas-microsoft-com:office:word" xmlns:w="http://schemas.openxmlformats.org/wordprocessingml/2006/main" xmlns:w14="http://schemas.microsoft.com/office/word/2010/wordml" xmlns:w15="http://schemas.microsoft.com/office/word/2012/wordml" xmlns:wpg="http://schemas.microsoft.com/office/word/2010/wordprocessingGroup" xmlns:wpi="http://schemas.microsoft.com/office/word/2010/wordprocessingInk" xmlns:wne="http://schemas.microsoft.com/office/word/2006/wordml" xmlns:wps="http://schemas.microsoft.com/office/word/2010/wordprocessingShape" mc:Ignorable="w14 w15 wp14">
   <w:body>
     <w:p>
       <w:pPr>
@@ -20,7 +20,7 @@
         </w:rPr>
         <w:t xml:space="preserve">Watch a video: </w:t>
       </w:r>
-      <w:hyperlink r:id="rId4">
+      <w:hyperlink r:id="rId5">
         <w:r>
           <w:rPr>
             <w:b/>
@@ -150,14 +150,7 @@
           <w:sz w:val="24"/>
           <w:szCs w:val="24"/>
         </w:rPr>
-        <w:t>ma’am - resp</w:t>
-      </w:r>
-      <w:r>
-        <w:rPr>
-          <w:sz w:val="24"/>
-          <w:szCs w:val="24"/>
-        </w:rPr>
-        <w:t>ectful title for the female authority</w:t>
+        <w:t>ma’am - respectful title for the female authority</w:t>
       </w:r>
     </w:p>
     <w:p>
@@ -231,14 +224,46 @@
         <w:rPr>
           <w:sz w:val="24"/>
           <w:szCs w:val="24"/>
+          <w:lang w:val="ru-RU"/>
         </w:rPr>
       </w:pPr>
-      <w:r>
-        <w:rPr>
-          <w:sz w:val="24"/>
-          <w:szCs w:val="24"/>
-        </w:rPr>
-        <w:t xml:space="preserve">dreadful - </w:t>
+      <w:proofErr w:type="gramStart"/>
+      <w:r>
+        <w:rPr>
+          <w:sz w:val="24"/>
+          <w:szCs w:val="24"/>
+        </w:rPr>
+        <w:t>dreadful</w:t>
+      </w:r>
+      <w:proofErr w:type="gramEnd"/>
+      <w:r>
+        <w:rPr>
+          <w:sz w:val="24"/>
+          <w:szCs w:val="24"/>
+        </w:rPr>
+        <w:t xml:space="preserve"> </w:t>
+      </w:r>
+      <w:r>
+        <w:rPr>
+          <w:sz w:val="24"/>
+          <w:szCs w:val="24"/>
+        </w:rPr>
+        <w:t>–</w:t>
+      </w:r>
+      <w:r>
+        <w:rPr>
+          <w:sz w:val="24"/>
+          <w:szCs w:val="24"/>
+        </w:rPr>
+        <w:t xml:space="preserve"> </w:t>
+      </w:r>
+      <w:r>
+        <w:rPr>
+          <w:sz w:val="24"/>
+          <w:szCs w:val="24"/>
+          <w:lang w:val="ru-RU"/>
+        </w:rPr>
+        <w:t>очень неприятный</w:t>
       </w:r>
     </w:p>
     <w:p>
@@ -248,14 +273,24 @@
         <w:rPr>
           <w:sz w:val="24"/>
           <w:szCs w:val="24"/>
+          <w:lang w:val="en-US"/>
         </w:rPr>
       </w:pPr>
-      <w:r>
-        <w:rPr>
-          <w:sz w:val="24"/>
-          <w:szCs w:val="24"/>
-        </w:rPr>
-        <w:t xml:space="preserve">car </w:t>
+      <w:proofErr w:type="gramStart"/>
+      <w:r>
+        <w:rPr>
+          <w:sz w:val="24"/>
+          <w:szCs w:val="24"/>
+        </w:rPr>
+        <w:t>car</w:t>
+      </w:r>
+      <w:proofErr w:type="gramEnd"/>
+      <w:r>
+        <w:rPr>
+          <w:sz w:val="24"/>
+          <w:szCs w:val="24"/>
+        </w:rPr>
+        <w:t xml:space="preserve"> </w:t>
       </w:r>
       <w:proofErr w:type="spellStart"/>
       <w:r>
@@ -271,7 +306,29 @@
           <w:sz w:val="24"/>
           <w:szCs w:val="24"/>
         </w:rPr>
-        <w:t xml:space="preserve"> - </w:t>
+        <w:t xml:space="preserve"> </w:t>
+      </w:r>
+      <w:r>
+        <w:rPr>
+          <w:sz w:val="24"/>
+          <w:szCs w:val="24"/>
+        </w:rPr>
+        <w:t>–</w:t>
+      </w:r>
+      <w:r>
+        <w:rPr>
+          <w:sz w:val="24"/>
+          <w:szCs w:val="24"/>
+        </w:rPr>
+        <w:t xml:space="preserve"> </w:t>
+      </w:r>
+      <w:r>
+        <w:rPr>
+          <w:sz w:val="24"/>
+          <w:szCs w:val="24"/>
+          <w:lang w:val="ru-RU"/>
+        </w:rPr>
+        <w:t>авария автомобилей</w:t>
       </w:r>
     </w:p>
     <w:p>
@@ -281,14 +338,62 @@
         <w:rPr>
           <w:sz w:val="24"/>
           <w:szCs w:val="24"/>
+          <w:lang w:val="en-US"/>
         </w:rPr>
       </w:pPr>
-      <w:r>
-        <w:rPr>
-          <w:sz w:val="24"/>
-          <w:szCs w:val="24"/>
-        </w:rPr>
-        <w:t xml:space="preserve">airbag - </w:t>
+      <w:proofErr w:type="gramStart"/>
+      <w:r>
+        <w:rPr>
+          <w:sz w:val="24"/>
+          <w:szCs w:val="24"/>
+        </w:rPr>
+        <w:t>airbag</w:t>
+      </w:r>
+      <w:proofErr w:type="gramEnd"/>
+      <w:r>
+        <w:rPr>
+          <w:sz w:val="24"/>
+          <w:szCs w:val="24"/>
+        </w:rPr>
+        <w:t xml:space="preserve"> </w:t>
+      </w:r>
+      <w:r>
+        <w:rPr>
+          <w:sz w:val="24"/>
+          <w:szCs w:val="24"/>
+        </w:rPr>
+        <w:t>–</w:t>
+      </w:r>
+      <w:r>
+        <w:rPr>
+          <w:sz w:val="24"/>
+          <w:szCs w:val="24"/>
+        </w:rPr>
+        <w:t xml:space="preserve"> </w:t>
+      </w:r>
+      <w:r>
+        <w:rPr>
+          <w:sz w:val="24"/>
+          <w:szCs w:val="24"/>
+          <w:lang w:val="ru-RU"/>
+        </w:rPr>
+        <w:t>подушка</w:t>
+      </w:r>
+      <w:r>
+        <w:rPr>
+          <w:sz w:val="24"/>
+          <w:szCs w:val="24"/>
+          <w:lang w:val="en-US"/>
+        </w:rPr>
+        <w:t xml:space="preserve"> </w:t>
+      </w:r>
+      <w:r>
+        <w:rPr>
+          <w:sz w:val="24"/>
+          <w:szCs w:val="24"/>
+          <w:lang w:val="ru-RU"/>
+        </w:rPr>
+        <w:t>безопасности</w:t>
       </w:r>
     </w:p>
     <w:p>
@@ -300,12 +405,29 @@
           <w:szCs w:val="24"/>
         </w:rPr>
       </w:pPr>
-      <w:r>
-        <w:rPr>
-          <w:sz w:val="24"/>
-          <w:szCs w:val="24"/>
-        </w:rPr>
-        <w:t xml:space="preserve">protect - </w:t>
+      <w:proofErr w:type="gramStart"/>
+      <w:r>
+        <w:rPr>
+          <w:sz w:val="24"/>
+          <w:szCs w:val="24"/>
+        </w:rPr>
+        <w:t>protect</w:t>
+      </w:r>
+      <w:proofErr w:type="gramEnd"/>
+      <w:r>
+        <w:rPr>
+          <w:sz w:val="24"/>
+          <w:szCs w:val="24"/>
+        </w:rPr>
+        <w:t xml:space="preserve"> - </w:t>
+      </w:r>
+      <w:r>
+        <w:rPr>
+          <w:sz w:val="24"/>
+          <w:szCs w:val="24"/>
+          <w:lang w:val="ru-RU"/>
+        </w:rPr>
+        <w:t>защита</w:t>
       </w:r>
     </w:p>
     <w:p>
@@ -315,14 +437,61 @@
         <w:rPr>
           <w:sz w:val="24"/>
           <w:szCs w:val="24"/>
+          <w:lang w:val="en-US"/>
         </w:rPr>
       </w:pPr>
-      <w:r>
-        <w:rPr>
-          <w:sz w:val="24"/>
-          <w:szCs w:val="24"/>
-        </w:rPr>
-        <w:t xml:space="preserve">blind side - </w:t>
+      <w:proofErr w:type="gramStart"/>
+      <w:r>
+        <w:rPr>
+          <w:sz w:val="24"/>
+          <w:szCs w:val="24"/>
+        </w:rPr>
+        <w:t>blind</w:t>
+      </w:r>
+      <w:proofErr w:type="gramEnd"/>
+      <w:r>
+        <w:rPr>
+          <w:sz w:val="24"/>
+          <w:szCs w:val="24"/>
+        </w:rPr>
+        <w:t xml:space="preserve"> side </w:t>
+      </w:r>
+      <w:r>
+        <w:rPr>
+          <w:sz w:val="24"/>
+          <w:szCs w:val="24"/>
+        </w:rPr>
+        <w:t>–</w:t>
+      </w:r>
+      <w:r>
+        <w:rPr>
+          <w:sz w:val="24"/>
+          <w:szCs w:val="24"/>
+        </w:rPr>
+        <w:t xml:space="preserve"> </w:t>
+      </w:r>
+      <w:r>
+        <w:rPr>
+          <w:sz w:val="24"/>
+          <w:szCs w:val="24"/>
+          <w:lang w:val="ru-RU"/>
+        </w:rPr>
+        <w:t>слепая</w:t>
+      </w:r>
+      <w:r>
+        <w:rPr>
+          <w:sz w:val="24"/>
+          <w:szCs w:val="24"/>
+        </w:rPr>
+        <w:t xml:space="preserve"> </w:t>
+      </w:r>
+      <w:r>
+        <w:rPr>
+          <w:sz w:val="24"/>
+          <w:szCs w:val="24"/>
+          <w:lang w:val="ru-RU"/>
+        </w:rPr>
+        <w:t>зона</w:t>
       </w:r>
     </w:p>
     <w:p>
@@ -370,7 +539,7 @@
         <w:rPr>
           <w:sz w:val="24"/>
           <w:szCs w:val="24"/>
-          <w:lang w:val="ru-RU"/>
+          <w:lang w:val="en-US"/>
         </w:rPr>
       </w:pPr>
       <w:r>
@@ -379,7 +548,63 @@
           <w:szCs w:val="24"/>
           <w:lang w:val="ru-RU"/>
         </w:rPr>
-        <w:t>Ты это помнишь? -</w:t>
+        <w:t>Ты</w:t>
+      </w:r>
+      <w:r>
+        <w:rPr>
+          <w:sz w:val="24"/>
+          <w:szCs w:val="24"/>
+          <w:lang w:val="en-US"/>
+        </w:rPr>
+        <w:t xml:space="preserve"> </w:t>
+      </w:r>
+      <w:r>
+        <w:rPr>
+          <w:sz w:val="24"/>
+          <w:szCs w:val="24"/>
+          <w:lang w:val="ru-RU"/>
+        </w:rPr>
+        <w:t>это</w:t>
+      </w:r>
+      <w:r>
+        <w:rPr>
+          <w:sz w:val="24"/>
+          <w:szCs w:val="24"/>
+          <w:lang w:val="en-US"/>
+        </w:rPr>
+        <w:t xml:space="preserve"> </w:t>
+      </w:r>
+      <w:r>
+        <w:rPr>
+          <w:sz w:val="24"/>
+          <w:szCs w:val="24"/>
+          <w:lang w:val="ru-RU"/>
+        </w:rPr>
+        <w:t>помнишь</w:t>
+      </w:r>
+      <w:r>
+        <w:rPr>
+          <w:sz w:val="24"/>
+          <w:szCs w:val="24"/>
+          <w:lang w:val="en-US"/>
+        </w:rPr>
+        <w:t xml:space="preserve">? </w:t>
+      </w:r>
+      <w:r>
+        <w:rPr>
+          <w:sz w:val="24"/>
+          <w:szCs w:val="24"/>
+          <w:lang w:val="en-US"/>
+        </w:rPr>
+        <w:t xml:space="preserve">– </w:t>
+      </w:r>
+      <w:r>
+        <w:rPr>
+          <w:sz w:val="24"/>
+          <w:szCs w:val="24"/>
+          <w:lang w:val="en-US"/>
+        </w:rPr>
+        <w:t>Do you remember him?</w:t>
       </w:r>
     </w:p>
     <w:p>
@@ -389,7 +614,7 @@
         <w:rPr>
           <w:sz w:val="24"/>
           <w:szCs w:val="24"/>
-          <w:lang w:val="ru-RU"/>
+          <w:lang w:val="en-US"/>
         </w:rPr>
       </w:pPr>
       <w:r>
@@ -398,7 +623,135 @@
           <w:szCs w:val="24"/>
           <w:lang w:val="ru-RU"/>
         </w:rPr>
-        <w:t xml:space="preserve">Помнишь, когда мы впервые встретились? - </w:t>
+        <w:t>Помнишь</w:t>
+      </w:r>
+      <w:r>
+        <w:rPr>
+          <w:sz w:val="24"/>
+          <w:szCs w:val="24"/>
+          <w:lang w:val="en-US"/>
+        </w:rPr>
+        <w:t xml:space="preserve">, </w:t>
+      </w:r>
+      <w:r>
+        <w:rPr>
+          <w:sz w:val="24"/>
+          <w:szCs w:val="24"/>
+          <w:lang w:val="ru-RU"/>
+        </w:rPr>
+        <w:t>когда</w:t>
+      </w:r>
+      <w:r>
+        <w:rPr>
+          <w:sz w:val="24"/>
+          <w:szCs w:val="24"/>
+          <w:lang w:val="en-US"/>
+        </w:rPr>
+        <w:t xml:space="preserve"> </w:t>
+      </w:r>
+      <w:r>
+        <w:rPr>
+          <w:sz w:val="24"/>
+          <w:szCs w:val="24"/>
+          <w:lang w:val="ru-RU"/>
+        </w:rPr>
+        <w:t>мы</w:t>
+      </w:r>
+      <w:r>
+        <w:rPr>
+          <w:sz w:val="24"/>
+          <w:szCs w:val="24"/>
+          <w:lang w:val="en-US"/>
+        </w:rPr>
+        <w:t xml:space="preserve"> </w:t>
+      </w:r>
+      <w:r>
+        <w:rPr>
+          <w:sz w:val="24"/>
+          <w:szCs w:val="24"/>
+          <w:lang w:val="ru-RU"/>
+        </w:rPr>
+        <w:t>впервые</w:t>
+      </w:r>
+      <w:r>
+        <w:rPr>
+          <w:sz w:val="24"/>
+          <w:szCs w:val="24"/>
+          <w:lang w:val="en-US"/>
+        </w:rPr>
+        <w:t xml:space="preserve"> </w:t>
+      </w:r>
+      <w:r>
+        <w:rPr>
+          <w:sz w:val="24"/>
+          <w:szCs w:val="24"/>
+          <w:lang w:val="ru-RU"/>
+        </w:rPr>
+        <w:t>встретились</w:t>
+      </w:r>
+      <w:r>
+        <w:rPr>
+          <w:sz w:val="24"/>
+          <w:szCs w:val="24"/>
+          <w:lang w:val="en-US"/>
+        </w:rPr>
+        <w:t xml:space="preserve">? </w:t>
+      </w:r>
+      <w:r>
+        <w:rPr>
+          <w:sz w:val="24"/>
+          <w:szCs w:val="24"/>
+          <w:lang w:val="en-US"/>
+        </w:rPr>
+        <w:t xml:space="preserve">– </w:t>
+      </w:r>
+      <w:r>
+        <w:rPr>
+          <w:sz w:val="24"/>
+          <w:szCs w:val="24"/>
+          <w:lang w:val="en-US"/>
+        </w:rPr>
+        <w:t>Do</w:t>
+      </w:r>
+      <w:r>
+        <w:rPr>
+          <w:sz w:val="24"/>
+          <w:szCs w:val="24"/>
+          <w:lang w:val="en-US"/>
+        </w:rPr>
+        <w:t xml:space="preserve"> </w:t>
+      </w:r>
+      <w:r>
+        <w:rPr>
+          <w:sz w:val="24"/>
+          <w:szCs w:val="24"/>
+          <w:lang w:val="en-US"/>
+        </w:rPr>
+        <w:t>you</w:t>
+      </w:r>
+      <w:r>
+        <w:rPr>
+          <w:sz w:val="24"/>
+          <w:szCs w:val="24"/>
+          <w:lang w:val="en-US"/>
+        </w:rPr>
+        <w:t xml:space="preserve"> </w:t>
+      </w:r>
+      <w:r>
+        <w:rPr>
+          <w:sz w:val="24"/>
+          <w:szCs w:val="24"/>
+          <w:lang w:val="en-US"/>
+        </w:rPr>
+        <w:t>remember, when we first part met?</w:t>
+      </w:r>
+      <w:r>
+        <w:rPr>
+          <w:sz w:val="24"/>
+          <w:szCs w:val="24"/>
+          <w:lang w:val="en-US"/>
+        </w:rPr>
+        <w:t xml:space="preserve"> </w:t>
       </w:r>
     </w:p>
     <w:p>
@@ -408,7 +761,7 @@
         <w:rPr>
           <w:sz w:val="24"/>
           <w:szCs w:val="24"/>
-          <w:lang w:val="ru-RU"/>
+          <w:lang w:val="en-US"/>
         </w:rPr>
       </w:pPr>
       <w:r>
@@ -423,9 +776,65 @@
         <w:rPr>
           <w:sz w:val="24"/>
           <w:szCs w:val="24"/>
-          <w:lang w:val="ru-RU"/>
-        </w:rPr>
-        <w:t xml:space="preserve"> команда - твоя семья - </w:t>
+          <w:lang w:val="en-US"/>
+        </w:rPr>
+        <w:t xml:space="preserve"> </w:t>
+      </w:r>
+      <w:r>
+        <w:rPr>
+          <w:sz w:val="24"/>
+          <w:szCs w:val="24"/>
+          <w:lang w:val="ru-RU"/>
+        </w:rPr>
+        <w:t>команда</w:t>
+      </w:r>
+      <w:r>
+        <w:rPr>
+          <w:sz w:val="24"/>
+          <w:szCs w:val="24"/>
+          <w:lang w:val="en-US"/>
+        </w:rPr>
+        <w:t xml:space="preserve"> - </w:t>
+      </w:r>
+      <w:r>
+        <w:rPr>
+          <w:sz w:val="24"/>
+          <w:szCs w:val="24"/>
+          <w:lang w:val="ru-RU"/>
+        </w:rPr>
+        <w:t>твоя</w:t>
+      </w:r>
+      <w:r>
+        <w:rPr>
+          <w:sz w:val="24"/>
+          <w:szCs w:val="24"/>
+          <w:lang w:val="en-US"/>
+        </w:rPr>
+        <w:t xml:space="preserve"> </w:t>
+      </w:r>
+      <w:r>
+        <w:rPr>
+          <w:sz w:val="24"/>
+          <w:szCs w:val="24"/>
+          <w:lang w:val="ru-RU"/>
+        </w:rPr>
+        <w:t>семья</w:t>
+      </w:r>
+      <w:r>
+        <w:rPr>
+          <w:sz w:val="24"/>
+          <w:szCs w:val="24"/>
+          <w:lang w:val="en-US"/>
+        </w:rPr>
+        <w:t xml:space="preserve"> - </w:t>
+      </w:r>
+      <w:r>
+        <w:rPr>
+          <w:sz w:val="24"/>
+          <w:szCs w:val="24"/>
+          <w:lang w:val="en-US"/>
+        </w:rPr>
+        <w:t xml:space="preserve"> This team are your family</w:t>
       </w:r>
     </w:p>
     <w:p>
@@ -435,7 +844,7 @@
         <w:rPr>
           <w:sz w:val="24"/>
           <w:szCs w:val="24"/>
-          <w:lang w:val="ru-RU"/>
+          <w:lang w:val="en-US"/>
         </w:rPr>
       </w:pPr>
       <w:r>
@@ -444,7 +853,55 @@
           <w:szCs w:val="24"/>
           <w:lang w:val="ru-RU"/>
         </w:rPr>
-        <w:t xml:space="preserve">Немного напуган - </w:t>
+        <w:t>Немного</w:t>
+      </w:r>
+      <w:r>
+        <w:rPr>
+          <w:sz w:val="24"/>
+          <w:szCs w:val="24"/>
+          <w:lang w:val="en-US"/>
+        </w:rPr>
+        <w:t xml:space="preserve"> </w:t>
+      </w:r>
+      <w:r>
+        <w:rPr>
+          <w:sz w:val="24"/>
+          <w:szCs w:val="24"/>
+          <w:lang w:val="ru-RU"/>
+        </w:rPr>
+        <w:t>напуган</w:t>
+      </w:r>
+      <w:r>
+        <w:rPr>
+          <w:sz w:val="24"/>
+          <w:szCs w:val="24"/>
+          <w:lang w:val="en-US"/>
+        </w:rPr>
+        <w:t xml:space="preserve"> </w:t>
+      </w:r>
+      <w:r>
+        <w:rPr>
+          <w:sz w:val="24"/>
+          <w:szCs w:val="24"/>
+          <w:lang w:val="en-US"/>
+        </w:rPr>
+        <w:t>–</w:t>
+      </w:r>
+      <w:r>
+        <w:rPr>
+          <w:sz w:val="24"/>
+          <w:szCs w:val="24"/>
+          <w:lang w:val="en-US"/>
+        </w:rPr>
+        <w:t xml:space="preserve"> </w:t>
+      </w:r>
+      <w:r>
+        <w:rPr>
+          <w:sz w:val="24"/>
+          <w:szCs w:val="24"/>
+          <w:lang w:val="en-US"/>
+        </w:rPr>
+        <w:t>was little bit scared</w:t>
       </w:r>
     </w:p>
     <w:p>
@@ -454,7 +911,7 @@
         <w:rPr>
           <w:sz w:val="24"/>
           <w:szCs w:val="24"/>
-          <w:lang w:val="ru-RU"/>
+          <w:lang w:val="en-US"/>
         </w:rPr>
       </w:pPr>
       <w:r>
@@ -463,7 +920,71 @@
           <w:szCs w:val="24"/>
           <w:lang w:val="ru-RU"/>
         </w:rPr>
-        <w:t xml:space="preserve">Вернись на место - </w:t>
+        <w:t>Вернись</w:t>
+      </w:r>
+      <w:r>
+        <w:rPr>
+          <w:sz w:val="24"/>
+          <w:szCs w:val="24"/>
+          <w:lang w:val="en-US"/>
+        </w:rPr>
+        <w:t xml:space="preserve"> </w:t>
+      </w:r>
+      <w:r>
+        <w:rPr>
+          <w:sz w:val="24"/>
+          <w:szCs w:val="24"/>
+          <w:lang w:val="ru-RU"/>
+        </w:rPr>
+        <w:t>на</w:t>
+      </w:r>
+      <w:r>
+        <w:rPr>
+          <w:sz w:val="24"/>
+          <w:szCs w:val="24"/>
+          <w:lang w:val="en-US"/>
+        </w:rPr>
+        <w:t xml:space="preserve"> </w:t>
+      </w:r>
+      <w:r>
+        <w:rPr>
+          <w:sz w:val="24"/>
+          <w:szCs w:val="24"/>
+          <w:lang w:val="ru-RU"/>
+        </w:rPr>
+        <w:t>место</w:t>
+      </w:r>
+      <w:r>
+        <w:rPr>
+          <w:sz w:val="24"/>
+          <w:szCs w:val="24"/>
+          <w:lang w:val="en-US"/>
+        </w:rPr>
+        <w:t xml:space="preserve"> </w:t>
+      </w:r>
+      <w:r>
+        <w:rPr>
+          <w:sz w:val="24"/>
+          <w:szCs w:val="24"/>
+          <w:lang w:val="en-US"/>
+        </w:rPr>
+        <w:t>–</w:t>
+      </w:r>
+      <w:r>
+        <w:rPr>
+          <w:sz w:val="24"/>
+          <w:szCs w:val="24"/>
+          <w:lang w:val="en-US"/>
+        </w:rPr>
+        <w:t xml:space="preserve"> Come back at your position (go back)</w:t>
+      </w:r>
+      <w:r>
+        <w:rPr>
+          <w:sz w:val="24"/>
+          <w:szCs w:val="24"/>
+          <w:lang w:val="en-US"/>
+        </w:rPr>
+        <w:t xml:space="preserve"> </w:t>
       </w:r>
     </w:p>
     <w:p>
@@ -483,6 +1004,86 @@
           <w:lang w:val="ru-RU"/>
         </w:rPr>
         <w:t xml:space="preserve">Не переживай об этом! - </w:t>
+      </w:r>
+      <w:r>
+        <w:rPr>
+          <w:sz w:val="24"/>
+          <w:szCs w:val="24"/>
+          <w:lang w:val="ru-RU"/>
+        </w:rPr>
+        <w:t xml:space="preserve"> </w:t>
+      </w:r>
+      <w:r>
+        <w:rPr>
+          <w:sz w:val="24"/>
+          <w:szCs w:val="24"/>
+          <w:lang w:val="en-US"/>
+        </w:rPr>
+        <w:t>don</w:t>
+      </w:r>
+      <w:r>
+        <w:rPr>
+          <w:sz w:val="24"/>
+          <w:szCs w:val="24"/>
+          <w:lang w:val="ru-RU"/>
+        </w:rPr>
+        <w:t>’</w:t>
+      </w:r>
+      <w:r>
+        <w:rPr>
+          <w:sz w:val="24"/>
+          <w:szCs w:val="24"/>
+          <w:lang w:val="en-US"/>
+        </w:rPr>
+        <w:t>t</w:t>
+      </w:r>
+      <w:r>
+        <w:rPr>
+          <w:sz w:val="24"/>
+          <w:szCs w:val="24"/>
+          <w:lang w:val="ru-RU"/>
+        </w:rPr>
+        <w:t xml:space="preserve"> </w:t>
+      </w:r>
+      <w:r>
+        <w:rPr>
+          <w:sz w:val="24"/>
+          <w:szCs w:val="24"/>
+          <w:lang w:val="en-US"/>
+        </w:rPr>
+        <w:t>worry</w:t>
+      </w:r>
+      <w:r>
+        <w:rPr>
+          <w:sz w:val="24"/>
+          <w:szCs w:val="24"/>
+          <w:lang w:val="ru-RU"/>
+        </w:rPr>
+        <w:t xml:space="preserve"> </w:t>
+      </w:r>
+      <w:r>
+        <w:rPr>
+          <w:sz w:val="24"/>
+          <w:szCs w:val="24"/>
+          <w:lang w:val="en-US"/>
+        </w:rPr>
+        <w:t>about</w:t>
+      </w:r>
+      <w:r>
+        <w:rPr>
+          <w:sz w:val="24"/>
+          <w:szCs w:val="24"/>
+          <w:lang w:val="ru-RU"/>
+        </w:rPr>
+        <w:t xml:space="preserve"> </w:t>
+      </w:r>
+      <w:r>
+        <w:rPr>
+          <w:sz w:val="24"/>
+          <w:szCs w:val="24"/>
+          <w:lang w:val="en-US"/>
+        </w:rPr>
+        <w:t>it</w:t>
       </w:r>
     </w:p>
     <w:p>
@@ -732,6 +1333,13 @@
               </w:rPr>
               <w:t xml:space="preserve"> </w:t>
             </w:r>
+            <w:r>
+              <w:rPr>
+                <w:sz w:val="24"/>
+                <w:szCs w:val="24"/>
+              </w:rPr>
+              <w:t>He has bought dreadful clothes</w:t>
+            </w:r>
           </w:p>
         </w:tc>
         <w:tc>
@@ -757,6 +1365,7 @@
               <w:rPr>
                 <w:sz w:val="24"/>
                 <w:szCs w:val="24"/>
+                <w:lang w:val="ru-RU"/>
               </w:rPr>
             </w:pPr>
             <w:r>
@@ -765,6 +1374,14 @@
                 <w:szCs w:val="24"/>
               </w:rPr>
               <w:t xml:space="preserve"> </w:t>
+            </w:r>
+            <w:r>
+              <w:rPr>
+                <w:sz w:val="24"/>
+                <w:szCs w:val="24"/>
+                <w:lang w:val="ru-RU"/>
+              </w:rPr>
+              <w:t>Он купил ужасную одежду</w:t>
             </w:r>
           </w:p>
         </w:tc>
@@ -839,6 +1456,13 @@
               </w:rPr>
               <w:t xml:space="preserve"> </w:t>
             </w:r>
+            <w:r>
+              <w:rPr>
+                <w:sz w:val="24"/>
+                <w:szCs w:val="24"/>
+              </w:rPr>
+              <w:t xml:space="preserve">When I was waiting for you the car wreck was happened </w:t>
+            </w:r>
           </w:p>
         </w:tc>
         <w:tc>
@@ -864,14 +1488,24 @@
               <w:rPr>
                 <w:sz w:val="24"/>
                 <w:szCs w:val="24"/>
+                <w:lang w:val="ru-RU"/>
               </w:rPr>
             </w:pPr>
             <w:r>
               <w:rPr>
                 <w:sz w:val="24"/>
                 <w:szCs w:val="24"/>
+                <w:lang w:val="ru-RU"/>
               </w:rPr>
               <w:t xml:space="preserve"> </w:t>
+            </w:r>
+            <w:r>
+              <w:rPr>
+                <w:sz w:val="24"/>
+                <w:szCs w:val="24"/>
+                <w:lang w:val="ru-RU"/>
+              </w:rPr>
+              <w:t>Когда я ждал тебя произошла авария</w:t>
             </w:r>
           </w:p>
         </w:tc>
@@ -937,6 +1571,7 @@
               <w:rPr>
                 <w:sz w:val="24"/>
                 <w:szCs w:val="24"/>
+                <w:lang w:val="en-US"/>
               </w:rPr>
             </w:pPr>
             <w:r>
@@ -945,6 +1580,13 @@
                 <w:szCs w:val="24"/>
               </w:rPr>
               <w:t xml:space="preserve"> </w:t>
+            </w:r>
+            <w:r>
+              <w:rPr>
+                <w:sz w:val="24"/>
+                <w:szCs w:val="24"/>
+              </w:rPr>
+              <w:t>The airbag has saved your live</w:t>
             </w:r>
           </w:p>
         </w:tc>
@@ -971,14 +1613,24 @@
               <w:rPr>
                 <w:sz w:val="24"/>
                 <w:szCs w:val="24"/>
+                <w:lang w:val="ru-RU"/>
               </w:rPr>
             </w:pPr>
             <w:r>
               <w:rPr>
                 <w:sz w:val="24"/>
                 <w:szCs w:val="24"/>
+                <w:lang w:val="ru-RU"/>
               </w:rPr>
               <w:t xml:space="preserve"> </w:t>
+            </w:r>
+            <w:r>
+              <w:rPr>
+                <w:sz w:val="24"/>
+                <w:szCs w:val="24"/>
+                <w:lang w:val="ru-RU"/>
+              </w:rPr>
+              <w:t>Подушка безопасности спасла тебе жизнь</w:t>
             </w:r>
           </w:p>
         </w:tc>
@@ -1044,6 +1696,7 @@
               <w:rPr>
                 <w:sz w:val="24"/>
                 <w:szCs w:val="24"/>
+                <w:lang w:val="en-US"/>
               </w:rPr>
             </w:pPr>
             <w:r>
@@ -1052,6 +1705,14 @@
                 <w:szCs w:val="24"/>
               </w:rPr>
               <w:t xml:space="preserve"> </w:t>
+            </w:r>
+            <w:r>
+              <w:rPr>
+                <w:sz w:val="24"/>
+                <w:szCs w:val="24"/>
+                <w:lang w:val="en-US"/>
+              </w:rPr>
+              <w:t>The airbag should protects me on a road</w:t>
             </w:r>
           </w:p>
         </w:tc>
@@ -1078,21 +1739,31 @@
               <w:rPr>
                 <w:sz w:val="24"/>
                 <w:szCs w:val="24"/>
+                <w:lang w:val="ru-RU"/>
               </w:rPr>
             </w:pPr>
             <w:r>
               <w:rPr>
                 <w:sz w:val="24"/>
                 <w:szCs w:val="24"/>
+                <w:lang w:val="ru-RU"/>
               </w:rPr>
               <w:t xml:space="preserve"> </w:t>
+            </w:r>
+            <w:r>
+              <w:rPr>
+                <w:sz w:val="24"/>
+                <w:szCs w:val="24"/>
+                <w:lang w:val="ru-RU"/>
+              </w:rPr>
+              <w:t>Подушка безопасности должна защитить меня в дороге</w:t>
             </w:r>
           </w:p>
         </w:tc>
       </w:tr>
       <w:tr>
         <w:trPr>
-          <w:trHeight w:val="545"/>
+          <w:trHeight w:val="185"/>
         </w:trPr>
         <w:tc>
           <w:tcPr>
@@ -1151,6 +1822,7 @@
               <w:rPr>
                 <w:sz w:val="24"/>
                 <w:szCs w:val="24"/>
+                <w:lang w:val="en-US"/>
               </w:rPr>
             </w:pPr>
             <w:r>
@@ -1158,7 +1830,15 @@
                 <w:sz w:val="24"/>
                 <w:szCs w:val="24"/>
               </w:rPr>
-              <w:t xml:space="preserve"> </w:t>
+              <w:t>The bikers is usually situated in blind side</w:t>
+            </w:r>
+            <w:r>
+              <w:rPr>
+                <w:sz w:val="24"/>
+                <w:szCs w:val="24"/>
+                <w:lang w:val="en-US"/>
+              </w:rPr>
+              <w:t>s</w:t>
             </w:r>
           </w:p>
         </w:tc>
@@ -1185,15 +1865,27 @@
               <w:rPr>
                 <w:sz w:val="24"/>
                 <w:szCs w:val="24"/>
+                <w:lang w:val="ru-RU"/>
               </w:rPr>
             </w:pPr>
             <w:r>
               <w:rPr>
                 <w:sz w:val="24"/>
                 <w:szCs w:val="24"/>
+                <w:lang w:val="ru-RU"/>
               </w:rPr>
               <w:t xml:space="preserve"> </w:t>
             </w:r>
+            <w:r>
+              <w:rPr>
+                <w:sz w:val="24"/>
+                <w:szCs w:val="24"/>
+                <w:lang w:val="ru-RU"/>
+              </w:rPr>
+              <w:t>Мотоциклисты обычно располагаются в слепых зонах</w:t>
+            </w:r>
+            <w:bookmarkStart w:id="0" w:name="_GoBack"/>
+            <w:bookmarkEnd w:id="0"/>
           </w:p>
         </w:tc>
       </w:tr>
@@ -1205,10 +1897,9 @@
         <w:rPr>
           <w:sz w:val="24"/>
           <w:szCs w:val="24"/>
+          <w:lang w:val="ru-RU"/>
         </w:rPr>
       </w:pPr>
-      <w:bookmarkStart w:id="0" w:name="_GoBack"/>
-      <w:bookmarkEnd w:id="0"/>
     </w:p>
     <w:sectPr>
       <w:pgSz w:w="12240" w:h="15840"/>
@@ -1221,7 +1912,7 @@
 </file>
 
 <file path=word/styles.xml><?xml version="1.0" encoding="utf-8"?>
-<w:styles xmlns:mc="http://schemas.openxmlformats.org/markup-compatibility/2006" xmlns:r="http://schemas.openxmlformats.org/officeDocument/2006/relationships" xmlns:w="http://schemas.openxmlformats.org/wordprocessingml/2006/main" xmlns:w14="http://schemas.microsoft.com/office/word/2010/wordml" xmlns:w15="http://schemas.microsoft.com/office/word/2012/wordml" xmlns:w16cid="http://schemas.microsoft.com/office/word/2016/wordml/cid" xmlns:w16se="http://schemas.microsoft.com/office/word/2015/wordml/symex" mc:Ignorable="w14 w15 w16se w16cid">
+<w:styles xmlns:mc="http://schemas.openxmlformats.org/markup-compatibility/2006" xmlns:r="http://schemas.openxmlformats.org/officeDocument/2006/relationships" xmlns:w="http://schemas.openxmlformats.org/wordprocessingml/2006/main" xmlns:w14="http://schemas.microsoft.com/office/word/2010/wordml" xmlns:w15="http://schemas.microsoft.com/office/word/2012/wordml" mc:Ignorable="w14 w15">
   <w:docDefaults>
     <w:rPrDefault>
       <w:rPr>
@@ -1237,7 +1928,7 @@
       </w:pPr>
     </w:pPrDefault>
   </w:docDefaults>
-  <w:latentStyles w:defLockedState="0" w:defUIPriority="99" w:defSemiHidden="0" w:defUnhideWhenUsed="0" w:defQFormat="0" w:count="377">
+  <w:latentStyles w:defLockedState="0" w:defUIPriority="99" w:defSemiHidden="0" w:defUnhideWhenUsed="0" w:defQFormat="0" w:count="371">
     <w:lsdException w:name="Normal" w:uiPriority="0" w:qFormat="1"/>
     <w:lsdException w:name="heading 1" w:uiPriority="9" w:qFormat="1"/>
     <w:lsdException w:name="heading 2" w:semiHidden="1" w:uiPriority="9" w:unhideWhenUsed="1" w:qFormat="1"/>
@@ -1609,12 +2300,6 @@
     <w:lsdException w:name="List Table 5 Dark Accent 6" w:uiPriority="50"/>
     <w:lsdException w:name="List Table 6 Colorful Accent 6" w:uiPriority="51"/>
     <w:lsdException w:name="List Table 7 Colorful Accent 6" w:uiPriority="52"/>
-    <w:lsdException w:name="Mention" w:semiHidden="1" w:unhideWhenUsed="1"/>
-    <w:lsdException w:name="Smart Hyperlink" w:semiHidden="1" w:unhideWhenUsed="1"/>
-    <w:lsdException w:name="Hashtag" w:semiHidden="1" w:unhideWhenUsed="1"/>
-    <w:lsdException w:name="Unresolved Mention" w:semiHidden="1" w:unhideWhenUsed="1"/>
-    <w:lsdException w:name="Smart Link" w:semiHidden="1" w:unhideWhenUsed="1"/>
-    <w:lsdException w:name="Smart Link Error" w:semiHidden="1" w:unhideWhenUsed="1"/>
   </w:latentStyles>
   <w:style w:type="paragraph" w:default="1" w:styleId="a">
     <w:name w:val="Normal"/>
@@ -2138,4 +2823,16 @@
   </a:objectDefaults>
   <a:extraClrSchemeLst/>
 </a:theme>
+</file>
+
+<file path=customXml/item1.xml><?xml version="1.0" encoding="utf-8"?>
+<b:Sources xmlns:b="http://schemas.openxmlformats.org/officeDocument/2006/bibliography" xmlns="http://schemas.openxmlformats.org/officeDocument/2006/bibliography" SelectedStyle="\APASixthEditionOfficeOnline.xsl" StyleName="APA" Version="6"/>
+</file>
+
+<file path=customXml/itemProps1.xml><?xml version="1.0" encoding="utf-8"?>
+<ds:datastoreItem xmlns:ds="http://schemas.openxmlformats.org/officeDocument/2006/customXml" ds:itemID="{4269B804-3DBD-4904-9140-D4289F02A577}">
+  <ds:schemaRefs>
+    <ds:schemaRef ds:uri="http://schemas.openxmlformats.org/officeDocument/2006/bibliography"/>
+  </ds:schemaRefs>
+</ds:datastoreItem>
 </file>
</xml_diff>